<commit_message>
Add Typescript and refactor files
</commit_message>
<xml_diff>
--- a/public/files/Resume-2022.docx
+++ b/public/files/Resume-2022.docx
@@ -494,7 +494,7 @@
           <w:b w:val="1"/>
           <w:rtl w:val="0"/>
         </w:rPr>
-        <w:t xml:space="preserve">PROFESSIONAL EMPLOYEMENT</w:t>
+        <w:t xml:space="preserve">PROFESSIONAL EMPLOYMENT</w:t>
       </w:r>
     </w:p>
     <w:p>
@@ -648,10 +648,7 @@
             </w:pPr>
             <w:r>
               <w:rPr>
-                <w:rFonts w:ascii="Roboto" w:cs="Roboto" w:eastAsia="Roboto" w:hAnsi="Roboto"/>
                 <w:b w:val="1"/>
-                <w:sz w:val="21"/>
-                <w:szCs w:val="21"/>
                 <w:highlight w:val="white"/>
                 <w:rtl w:val="0"/>
               </w:rPr>
@@ -699,7 +696,7 @@
         <w:rPr>
           <w:rtl w:val="0"/>
         </w:rPr>
-        <w:t xml:space="preserve">Create access to interfaces based on user’s role in a hospital to interact with patient’s data.</w:t>
+        <w:t xml:space="preserve">Create access to interfaces based on the user's role in a hospital to interact with patient’s data.</w:t>
       </w:r>
     </w:p>
     <w:tbl>
@@ -1107,7 +1104,7 @@
                 <w:b w:val="1"/>
                 <w:rtl w:val="0"/>
               </w:rPr>
-              <w:t xml:space="preserve">May 2019 - Jan 2020</w:t>
+              <w:t xml:space="preserve">May 2019 - Aug 2019</w:t>
             </w:r>
           </w:p>
         </w:tc>
@@ -1262,7 +1259,7 @@
         <w:rPr>
           <w:rtl w:val="0"/>
         </w:rPr>
-        <w:t xml:space="preserve">The goal of the project was to nd solution to reduce food waste. As a group we found a way to ease consumers day-to-day food recipe challenges where they can choose from the list of recipes oered and order the ingredients needed</w:t>
+        <w:t xml:space="preserve">The goal of the project was to find solution to reduce food waste. As a group we found a way to ease consumers day-to-day food recipe challenges where they can choose from the list of recipes offered and order the ingredients needed</w:t>
       </w:r>
     </w:p>
     <w:p>
@@ -1339,17 +1336,7 @@
         <w:rPr>
           <w:rtl w:val="0"/>
         </w:rPr>
-        <w:t xml:space="preserve">Tools &amp; Technologies: AWS, Docker, Git, React, PostgreSQL, NodeJS, Spring</w:t>
-      </w:r>
-    </w:p>
-    <w:p>
-      <w:pPr>
-        <w:rPr/>
-      </w:pPr>
-      <w:r>
-        <w:rPr>
-          <w:rtl w:val="0"/>
-        </w:rPr>
+        <w:t xml:space="preserve">Tools &amp; Technologies:Angular, React, PostgreSQL, NodeJS, Spring, AWS, Docker, Git</w:t>
       </w:r>
     </w:p>
     <w:sectPr>

</xml_diff>

<commit_message>
Add features to todo app to add, remove new todo list
</commit_message>
<xml_diff>
--- a/public/files/Resume-2022.docx
+++ b/public/files/Resume-2022.docx
@@ -198,7 +198,7 @@
                   <w:u w:val="single"/>
                   <w:rtl w:val="0"/>
                 </w:rPr>
-                <w:t xml:space="preserve">https://bt-portfolio-22.herokuapp.com/</w:t>
+                <w:t xml:space="preserve">www.bekzodtolipov.com</w:t>
               </w:r>
             </w:hyperlink>
             <w:r>
@@ -255,6 +255,7 @@
     </w:tbl>
     <w:p>
       <w:pPr>
+        <w:ind w:left="90" w:firstLine="0"/>
         <w:rPr/>
       </w:pPr>
       <w:r>
@@ -569,6 +570,162 @@
                 <w:b w:val="1"/>
                 <w:rtl w:val="0"/>
               </w:rPr>
+              <w:t xml:space="preserve">Founder</w:t>
+            </w:r>
+          </w:p>
+        </w:tc>
+        <w:tc>
+          <w:tcPr>
+            <w:shd w:fill="auto" w:val="clear"/>
+            <w:tcMar>
+              <w:top w:w="100.0" w:type="dxa"/>
+              <w:left w:w="100.0" w:type="dxa"/>
+              <w:bottom w:w="100.0" w:type="dxa"/>
+              <w:right w:w="100.0" w:type="dxa"/>
+            </w:tcMar>
+            <w:vAlign w:val="top"/>
+          </w:tcPr>
+          <w:p>
+            <w:pPr>
+              <w:keepNext w:val="0"/>
+              <w:keepLines w:val="0"/>
+              <w:pageBreakBefore w:val="0"/>
+              <w:widowControl w:val="0"/>
+              <w:pBdr>
+                <w:top w:space="0" w:sz="0" w:val="nil"/>
+                <w:left w:space="0" w:sz="0" w:val="nil"/>
+                <w:bottom w:space="0" w:sz="0" w:val="nil"/>
+                <w:right w:space="0" w:sz="0" w:val="nil"/>
+                <w:between w:space="0" w:sz="0" w:val="nil"/>
+              </w:pBdr>
+              <w:shd w:fill="auto" w:val="clear"/>
+              <w:spacing w:after="0" w:before="0" w:line="240" w:lineRule="auto"/>
+              <w:ind w:left="0" w:right="0" w:firstLine="0"/>
+              <w:jc w:val="center"/>
+              <w:rPr>
+                <w:b w:val="1"/>
+              </w:rPr>
+            </w:pPr>
+            <w:r>
+              <w:rPr>
+                <w:b w:val="1"/>
+                <w:rtl w:val="0"/>
+              </w:rPr>
+              <w:t xml:space="preserve">Everyday Earthlings Corp</w:t>
+            </w:r>
+          </w:p>
+        </w:tc>
+        <w:tc>
+          <w:tcPr>
+            <w:shd w:fill="auto" w:val="clear"/>
+            <w:tcMar>
+              <w:top w:w="100.0" w:type="dxa"/>
+              <w:left w:w="100.0" w:type="dxa"/>
+              <w:bottom w:w="100.0" w:type="dxa"/>
+              <w:right w:w="100.0" w:type="dxa"/>
+            </w:tcMar>
+            <w:vAlign w:val="top"/>
+          </w:tcPr>
+          <w:p>
+            <w:pPr>
+              <w:keepNext w:val="0"/>
+              <w:keepLines w:val="0"/>
+              <w:pageBreakBefore w:val="0"/>
+              <w:widowControl w:val="0"/>
+              <w:pBdr>
+                <w:top w:space="0" w:sz="0" w:val="nil"/>
+                <w:left w:space="0" w:sz="0" w:val="nil"/>
+                <w:bottom w:space="0" w:sz="0" w:val="nil"/>
+                <w:right w:space="0" w:sz="0" w:val="nil"/>
+                <w:between w:space="0" w:sz="0" w:val="nil"/>
+              </w:pBdr>
+              <w:shd w:fill="auto" w:val="clear"/>
+              <w:spacing w:after="0" w:before="0" w:line="240" w:lineRule="auto"/>
+              <w:ind w:left="0" w:right="0" w:firstLine="0"/>
+              <w:jc w:val="right"/>
+              <w:rPr>
+                <w:b w:val="1"/>
+                <w:highlight w:val="white"/>
+              </w:rPr>
+            </w:pPr>
+            <w:r>
+              <w:rPr>
+                <w:b w:val="1"/>
+                <w:highlight w:val="white"/>
+                <w:rtl w:val="0"/>
+              </w:rPr>
+              <w:t xml:space="preserve">June 2021 - Present</w:t>
+            </w:r>
+          </w:p>
+        </w:tc>
+      </w:tr>
+      <w:tr>
+        <w:trPr>
+          <w:cantSplit w:val="0"/>
+          <w:trHeight w:val="420" w:hRule="atLeast"/>
+          <w:tblHeader w:val="0"/>
+        </w:trPr>
+        <w:tc>
+          <w:tcPr>
+            <w:gridSpan w:val="3"/>
+            <w:shd w:fill="auto" w:val="clear"/>
+            <w:tcMar>
+              <w:top w:w="100.0" w:type="dxa"/>
+              <w:left w:w="100.0" w:type="dxa"/>
+              <w:bottom w:w="100.0" w:type="dxa"/>
+              <w:right w:w="100.0" w:type="dxa"/>
+            </w:tcMar>
+            <w:vAlign w:val="top"/>
+          </w:tcPr>
+          <w:p>
+            <w:pPr>
+              <w:numPr>
+                <w:ilvl w:val="0"/>
+                <w:numId w:val="3"/>
+              </w:numPr>
+              <w:ind w:left="630" w:hanging="360"/>
+            </w:pPr>
+            <w:r>
+              <w:rPr>
+                <w:rtl w:val="0"/>
+              </w:rPr>
+              <w:t xml:space="preserve">Carry, and deliver goods on time with safety in mind. Closely communicate with team members to find the most optimal load possible.</w:t>
+            </w:r>
+            <w:r>
+              <w:rPr>
+                <w:rtl w:val="0"/>
+              </w:rPr>
+            </w:r>
+          </w:p>
+        </w:tc>
+      </w:tr>
+      <w:tr>
+        <w:trPr>
+          <w:cantSplit w:val="0"/>
+          <w:tblHeader w:val="0"/>
+        </w:trPr>
+        <w:tc>
+          <w:tcPr>
+            <w:shd w:fill="auto" w:val="clear"/>
+            <w:tcMar>
+              <w:top w:w="100.0" w:type="dxa"/>
+              <w:left w:w="100.0" w:type="dxa"/>
+              <w:bottom w:w="100.0" w:type="dxa"/>
+              <w:right w:w="100.0" w:type="dxa"/>
+            </w:tcMar>
+            <w:vAlign w:val="top"/>
+          </w:tcPr>
+          <w:p>
+            <w:pPr>
+              <w:rPr>
+                <w:b w:val="1"/>
+              </w:rPr>
+            </w:pPr>
+            <w:r>
+              <w:rPr>
+                <w:b w:val="1"/>
+                <w:rtl w:val="0"/>
+              </w:rPr>
               <w:t xml:space="preserve">Web Application Developer</w:t>
             </w:r>
           </w:p>
@@ -858,24 +1015,6 @@
         <w:rPr>
           <w:rtl w:val="0"/>
         </w:rPr>
-        <w:t xml:space="preserve">Trained emerging developers in systems and procedures necessary for employment</w:t>
-      </w:r>
-    </w:p>
-    <w:p>
-      <w:pPr>
-        <w:numPr>
-          <w:ilvl w:val="0"/>
-          <w:numId w:val="3"/>
-        </w:numPr>
-        <w:ind w:left="720" w:hanging="360"/>
-        <w:rPr>
-          <w:u w:val="none"/>
-        </w:rPr>
-      </w:pPr>
-      <w:r>
-        <w:rPr>
-          <w:rtl w:val="0"/>
-        </w:rPr>
         <w:t xml:space="preserve">Converted existing financial programs into api services</w:t>
       </w:r>
     </w:p>
@@ -1259,7 +1398,7 @@
         <w:rPr>
           <w:rtl w:val="0"/>
         </w:rPr>
-        <w:t xml:space="preserve">The goal of the project was to find solution to reduce food waste. As a group we found a way to ease consumers day-to-day food recipe challenges where they can choose from the list of recipes offered and order the ingredients needed</w:t>
+        <w:t xml:space="preserve">The goal of the project was to find a solution to reduce food waste. As a group we found a way to ease consumers day-to-day food recipe challenges where they can choose from the list of recipes offered and order the ingredients needed</w:t>
       </w:r>
     </w:p>
     <w:p>
@@ -1341,7 +1480,7 @@
     </w:p>
     <w:sectPr>
       <w:pgSz w:h="15840" w:w="12240" w:orient="portrait"/>
-      <w:pgMar w:bottom="540" w:top="360" w:left="810" w:right="1440" w:header="720" w:footer="720"/>
+      <w:pgMar w:bottom="540" w:top="0" w:left="810" w:right="900" w:header="720" w:footer="720"/>
       <w:pgNumType w:start="1"/>
     </w:sectPr>
   </w:body>

</xml_diff>

<commit_message>
Add support section to allow user donate and show the list of transactions
</commit_message>
<xml_diff>
--- a/public/files/Resume-2022.docx
+++ b/public/files/Resume-2022.docx
@@ -1015,7 +1015,7 @@
         <w:rPr>
           <w:rtl w:val="0"/>
         </w:rPr>
-        <w:t xml:space="preserve">Converted existing financial programs into api services</w:t>
+        <w:t xml:space="preserve">Converted existing financial programs into API services</w:t>
       </w:r>
     </w:p>
     <w:p>
@@ -1475,7 +1475,7 @@
         <w:rPr>
           <w:rtl w:val="0"/>
         </w:rPr>
-        <w:t xml:space="preserve">Tools &amp; Technologies:Angular, React, PostgreSQL, NodeJS, Spring, AWS, Docker, Git</w:t>
+        <w:t xml:space="preserve">Tools &amp; Technologies: Angular, React, PostgreSQL, NodeJS, Spring, AWS, Docker, Git</w:t>
       </w:r>
     </w:p>
     <w:sectPr>

</xml_diff>